<commit_message>
Doc Commits for my 2023 PyData workshop
</commit_message>
<xml_diff>
--- a/Abstract.docx
+++ b/Abstract.docx
@@ -74,6 +74,7 @@
         </w:rPr>
         <w:t xml:space="preserve"> </w:t>
       </w:r>
+      <w:proofErr w:type="spellStart"/>
       <w:r>
         <w:rPr>
           <w:rStyle w:val="normaltextrun"/>
@@ -82,8 +83,9 @@
           <w:szCs w:val="22"/>
           <w:lang w:val="en-US"/>
         </w:rPr>
-        <w:t>Expalinability</w:t>
-      </w:r>
+        <w:t>Explainability</w:t>
+      </w:r>
+      <w:proofErr w:type="spellEnd"/>
       <w:r>
         <w:rPr>
           <w:rStyle w:val="normaltextrun"/>
@@ -396,7 +398,29 @@
           <w:szCs w:val="21"/>
           <w:lang w:eastAsia="en-GB"/>
         </w:rPr>
-        <w:t xml:space="preserve"> offered by Netflix, Youtube and Amazon respectively.</w:t>
+        <w:t xml:space="preserve"> offered by Netflix, </w:t>
+      </w:r>
+      <w:proofErr w:type="spellStart"/>
+      <w:r>
+        <w:rPr>
+          <w:rFonts w:ascii="Helvetica" w:eastAsia="Times New Roman" w:hAnsi="Helvetica" w:cs="Helvetica"/>
+          <w:color w:val="000000"/>
+          <w:sz w:val="21"/>
+          <w:szCs w:val="21"/>
+          <w:lang w:eastAsia="en-GB"/>
+        </w:rPr>
+        <w:t>Youtube</w:t>
+      </w:r>
+      <w:proofErr w:type="spellEnd"/>
+      <w:r>
+        <w:rPr>
+          <w:rFonts w:ascii="Helvetica" w:eastAsia="Times New Roman" w:hAnsi="Helvetica" w:cs="Helvetica"/>
+          <w:color w:val="000000"/>
+          <w:sz w:val="21"/>
+          <w:szCs w:val="21"/>
+          <w:lang w:eastAsia="en-GB"/>
+        </w:rPr>
+        <w:t xml:space="preserve"> and Amazon respectively.</w:t>
       </w:r>
       <w:r>
         <w:rPr>
@@ -602,7 +626,18 @@
           <w:szCs w:val="21"/>
           <w:lang w:eastAsia="en-GB"/>
         </w:rPr>
-        <w:t>interpretability/exp</w:t>
+        <w:t>interpretability/</w:t>
+      </w:r>
+      <w:proofErr w:type="spellStart"/>
+      <w:r>
+        <w:rPr>
+          <w:rFonts w:ascii="Helvetica" w:eastAsia="Times New Roman" w:hAnsi="Helvetica" w:cs="Helvetica"/>
+          <w:color w:val="000000"/>
+          <w:sz w:val="21"/>
+          <w:szCs w:val="21"/>
+          <w:lang w:eastAsia="en-GB"/>
+        </w:rPr>
+        <w:t>exp</w:t>
       </w:r>
       <w:r>
         <w:rPr>
@@ -614,6 +649,7 @@
         </w:rPr>
         <w:t>lainability</w:t>
       </w:r>
+      <w:proofErr w:type="spellEnd"/>
       <w:r>
         <w:rPr>
           <w:rFonts w:ascii="Helvetica" w:eastAsia="Times New Roman" w:hAnsi="Helvetica" w:cs="Helvetica"/>
@@ -805,6 +841,7 @@
         </w:rPr>
         <w:t xml:space="preserve">why </w:t>
       </w:r>
+      <w:proofErr w:type="gramStart"/>
       <w:r>
         <w:rPr>
           <w:rFonts w:ascii="Helvetica" w:eastAsia="Times New Roman" w:hAnsi="Helvetica" w:cs="Helvetica"/>
@@ -825,7 +862,19 @@
           <w:u w:val="single"/>
           <w:lang w:eastAsia="en-GB"/>
         </w:rPr>
-        <w:t>particular items recommended by the engine</w:t>
+        <w:t>particular items</w:t>
+      </w:r>
+      <w:proofErr w:type="gramEnd"/>
+      <w:r>
+        <w:rPr>
+          <w:rFonts w:ascii="Helvetica" w:eastAsia="Times New Roman" w:hAnsi="Helvetica" w:cs="Helvetica"/>
+          <w:color w:val="000000"/>
+          <w:sz w:val="21"/>
+          <w:szCs w:val="21"/>
+          <w:u w:val="single"/>
+          <w:lang w:eastAsia="en-GB"/>
+        </w:rPr>
+        <w:t xml:space="preserve"> recommended by the engine</w:t>
       </w:r>
       <w:r>
         <w:rPr>
@@ -912,17 +961,51 @@
           <w:szCs w:val="21"/>
           <w:lang w:eastAsia="en-GB"/>
         </w:rPr>
-        <w:t xml:space="preserve"> are generally classified as Post-hoc</w:t>
-      </w:r>
-      <w:r>
-        <w:rPr>
-          <w:rFonts w:ascii="Helvetica" w:eastAsia="Times New Roman" w:hAnsi="Helvetica" w:cs="Helvetica"/>
-          <w:color w:val="000000"/>
-          <w:sz w:val="21"/>
-          <w:szCs w:val="21"/>
-          <w:lang w:eastAsia="en-GB"/>
-        </w:rPr>
-        <w:t xml:space="preserve"> (i.e. explainability is done post-recommendation)</w:t>
+        <w:t xml:space="preserve"> are generally classified as </w:t>
+      </w:r>
+      <w:proofErr w:type="gramStart"/>
+      <w:r>
+        <w:rPr>
+          <w:rFonts w:ascii="Helvetica" w:eastAsia="Times New Roman" w:hAnsi="Helvetica" w:cs="Helvetica"/>
+          <w:color w:val="000000"/>
+          <w:sz w:val="21"/>
+          <w:szCs w:val="21"/>
+          <w:lang w:eastAsia="en-GB"/>
+        </w:rPr>
+        <w:t>Post-hoc</w:t>
+      </w:r>
+      <w:proofErr w:type="gramEnd"/>
+      <w:r>
+        <w:rPr>
+          <w:rFonts w:ascii="Helvetica" w:eastAsia="Times New Roman" w:hAnsi="Helvetica" w:cs="Helvetica"/>
+          <w:color w:val="000000"/>
+          <w:sz w:val="21"/>
+          <w:szCs w:val="21"/>
+          <w:lang w:eastAsia="en-GB"/>
+        </w:rPr>
+        <w:t xml:space="preserve"> (i.e. </w:t>
+      </w:r>
+      <w:proofErr w:type="spellStart"/>
+      <w:r>
+        <w:rPr>
+          <w:rFonts w:ascii="Helvetica" w:eastAsia="Times New Roman" w:hAnsi="Helvetica" w:cs="Helvetica"/>
+          <w:color w:val="000000"/>
+          <w:sz w:val="21"/>
+          <w:szCs w:val="21"/>
+          <w:lang w:eastAsia="en-GB"/>
+        </w:rPr>
+        <w:t>explainability</w:t>
+      </w:r>
+      <w:proofErr w:type="spellEnd"/>
+      <w:r>
+        <w:rPr>
+          <w:rFonts w:ascii="Helvetica" w:eastAsia="Times New Roman" w:hAnsi="Helvetica" w:cs="Helvetica"/>
+          <w:color w:val="000000"/>
+          <w:sz w:val="21"/>
+          <w:szCs w:val="21"/>
+          <w:lang w:eastAsia="en-GB"/>
+        </w:rPr>
+        <w:t xml:space="preserve"> is done post-recommendation)</w:t>
       </w:r>
       <w:r>
         <w:rPr>
@@ -942,7 +1025,29 @@
           <w:szCs w:val="21"/>
           <w:lang w:eastAsia="en-GB"/>
         </w:rPr>
-        <w:t xml:space="preserve"> (explainability is integrated into the recommender model)</w:t>
+        <w:t xml:space="preserve"> (</w:t>
+      </w:r>
+      <w:proofErr w:type="spellStart"/>
+      <w:r>
+        <w:rPr>
+          <w:rFonts w:ascii="Helvetica" w:eastAsia="Times New Roman" w:hAnsi="Helvetica" w:cs="Helvetica"/>
+          <w:color w:val="000000"/>
+          <w:sz w:val="21"/>
+          <w:szCs w:val="21"/>
+          <w:lang w:eastAsia="en-GB"/>
+        </w:rPr>
+        <w:t>explainability</w:t>
+      </w:r>
+      <w:proofErr w:type="spellEnd"/>
+      <w:r>
+        <w:rPr>
+          <w:rFonts w:ascii="Helvetica" w:eastAsia="Times New Roman" w:hAnsi="Helvetica" w:cs="Helvetica"/>
+          <w:color w:val="000000"/>
+          <w:sz w:val="21"/>
+          <w:szCs w:val="21"/>
+          <w:lang w:eastAsia="en-GB"/>
+        </w:rPr>
+        <w:t xml:space="preserve"> is integrated into the recommender model)</w:t>
       </w:r>
       <w:r>
         <w:rPr>
@@ -1108,7 +1213,47 @@
           <w:szCs w:val="21"/>
           <w:lang w:eastAsia="en-GB"/>
         </w:rPr>
-        <w:t xml:space="preserve">through of each implemented approach will be demonstrated interactively in a notebook. </w:t>
+        <w:t>through of each implemented approach will be demonstrated interactively in</w:t>
+      </w:r>
+      <w:r>
+        <w:rPr>
+          <w:rFonts w:ascii="Helvetica" w:eastAsia="Times New Roman" w:hAnsi="Helvetica" w:cs="Helvetica"/>
+          <w:color w:val="000000"/>
+          <w:sz w:val="21"/>
+          <w:szCs w:val="21"/>
+          <w:lang w:eastAsia="en-GB"/>
+        </w:rPr>
+        <w:t xml:space="preserve"> </w:t>
+      </w:r>
+      <w:r>
+        <w:rPr>
+          <w:rFonts w:ascii="Helvetica" w:eastAsia="Times New Roman" w:hAnsi="Helvetica" w:cs="Helvetica"/>
+          <w:color w:val="000000"/>
+          <w:sz w:val="21"/>
+          <w:szCs w:val="21"/>
+          <w:lang w:eastAsia="en-GB"/>
+        </w:rPr>
+        <w:t>notebook</w:t>
+      </w:r>
+      <w:r>
+        <w:rPr>
+          <w:rFonts w:ascii="Helvetica" w:eastAsia="Times New Roman" w:hAnsi="Helvetica" w:cs="Helvetica"/>
+          <w:color w:val="000000"/>
+          <w:sz w:val="21"/>
+          <w:szCs w:val="21"/>
+          <w:lang w:eastAsia="en-GB"/>
+        </w:rPr>
+        <w:t>s</w:t>
+      </w:r>
+      <w:r>
+        <w:rPr>
+          <w:rFonts w:ascii="Helvetica" w:eastAsia="Times New Roman" w:hAnsi="Helvetica" w:cs="Helvetica"/>
+          <w:color w:val="000000"/>
+          <w:sz w:val="21"/>
+          <w:szCs w:val="21"/>
+          <w:lang w:eastAsia="en-GB"/>
+        </w:rPr>
+        <w:t xml:space="preserve">. </w:t>
       </w:r>
       <w:r>
         <w:rPr>
@@ -1168,47 +1313,107 @@
           <w:szCs w:val="21"/>
           <w:lang w:eastAsia="en-GB"/>
         </w:rPr>
-        <w:t>C</w:t>
-      </w:r>
-      <w:r>
-        <w:rPr>
-          <w:rFonts w:ascii="Helvetica" w:eastAsia="Times New Roman" w:hAnsi="Helvetica" w:cs="Helvetica"/>
-          <w:color w:val="000000"/>
-          <w:sz w:val="21"/>
-          <w:szCs w:val="21"/>
-          <w:lang w:eastAsia="en-GB"/>
-        </w:rPr>
-        <w:t>ase study data will be pre-processed, 2) an explainable recommendation system</w:t>
-      </w:r>
-      <w:r>
-        <w:rPr>
-          <w:rFonts w:ascii="Helvetica" w:eastAsia="Times New Roman" w:hAnsi="Helvetica" w:cs="Helvetica"/>
-          <w:color w:val="000000"/>
-          <w:sz w:val="21"/>
-          <w:szCs w:val="21"/>
-          <w:lang w:eastAsia="en-GB"/>
-        </w:rPr>
-        <w:t>/model</w:t>
-      </w:r>
-      <w:r>
-        <w:rPr>
-          <w:rFonts w:ascii="Helvetica" w:eastAsia="Times New Roman" w:hAnsi="Helvetica" w:cs="Helvetica"/>
-          <w:color w:val="000000"/>
-          <w:sz w:val="21"/>
-          <w:szCs w:val="21"/>
-          <w:lang w:eastAsia="en-GB"/>
-        </w:rPr>
-        <w:t xml:space="preserve"> will be trained</w:t>
-      </w:r>
-      <w:r>
-        <w:rPr>
-          <w:rFonts w:ascii="Helvetica" w:eastAsia="Times New Roman" w:hAnsi="Helvetica" w:cs="Helvetica"/>
-          <w:color w:val="000000"/>
-          <w:sz w:val="21"/>
-          <w:szCs w:val="21"/>
-          <w:lang w:eastAsia="en-GB"/>
-        </w:rPr>
-        <w:t xml:space="preserve"> and validated</w:t>
+        <w:t>Exploratory data analysis and pre-processing of the c</w:t>
+      </w:r>
+      <w:r>
+        <w:rPr>
+          <w:rFonts w:ascii="Helvetica" w:eastAsia="Times New Roman" w:hAnsi="Helvetica" w:cs="Helvetica"/>
+          <w:color w:val="000000"/>
+          <w:sz w:val="21"/>
+          <w:szCs w:val="21"/>
+          <w:lang w:eastAsia="en-GB"/>
+        </w:rPr>
+        <w:t>ase study data</w:t>
+      </w:r>
+      <w:r>
+        <w:rPr>
+          <w:rFonts w:ascii="Helvetica" w:eastAsia="Times New Roman" w:hAnsi="Helvetica" w:cs="Helvetica"/>
+          <w:color w:val="000000"/>
+          <w:sz w:val="21"/>
+          <w:szCs w:val="21"/>
+          <w:lang w:eastAsia="en-GB"/>
+        </w:rPr>
+        <w:t>set</w:t>
+      </w:r>
+      <w:r>
+        <w:rPr>
+          <w:rFonts w:ascii="Helvetica" w:eastAsia="Times New Roman" w:hAnsi="Helvetica" w:cs="Helvetica"/>
+          <w:color w:val="000000"/>
+          <w:sz w:val="21"/>
+          <w:szCs w:val="21"/>
+          <w:lang w:eastAsia="en-GB"/>
+        </w:rPr>
+        <w:t xml:space="preserve"> </w:t>
+      </w:r>
+      <w:r>
+        <w:rPr>
+          <w:rFonts w:ascii="Helvetica" w:eastAsia="Times New Roman" w:hAnsi="Helvetica" w:cs="Helvetica"/>
+          <w:color w:val="000000"/>
+          <w:sz w:val="21"/>
+          <w:szCs w:val="21"/>
+          <w:lang w:eastAsia="en-GB"/>
+        </w:rPr>
+        <w:t>used in this workshop</w:t>
+      </w:r>
+      <w:r>
+        <w:rPr>
+          <w:rFonts w:ascii="Helvetica" w:eastAsia="Times New Roman" w:hAnsi="Helvetica" w:cs="Helvetica"/>
+          <w:color w:val="000000"/>
+          <w:sz w:val="21"/>
+          <w:szCs w:val="21"/>
+          <w:lang w:eastAsia="en-GB"/>
+        </w:rPr>
+        <w:t xml:space="preserve">, 2) </w:t>
+      </w:r>
+      <w:r>
+        <w:rPr>
+          <w:rFonts w:ascii="Helvetica" w:eastAsia="Times New Roman" w:hAnsi="Helvetica" w:cs="Helvetica"/>
+          <w:color w:val="000000"/>
+          <w:sz w:val="21"/>
+          <w:szCs w:val="21"/>
+          <w:lang w:eastAsia="en-GB"/>
+        </w:rPr>
+        <w:t xml:space="preserve">implementation, training and validation of </w:t>
+      </w:r>
+      <w:r>
+        <w:rPr>
+          <w:rFonts w:ascii="Helvetica" w:eastAsia="Times New Roman" w:hAnsi="Helvetica" w:cs="Helvetica"/>
+          <w:color w:val="000000"/>
+          <w:sz w:val="21"/>
+          <w:szCs w:val="21"/>
+          <w:lang w:eastAsia="en-GB"/>
+        </w:rPr>
+        <w:t>explainable recommendation system</w:t>
+      </w:r>
+      <w:r>
+        <w:rPr>
+          <w:rFonts w:ascii="Helvetica" w:eastAsia="Times New Roman" w:hAnsi="Helvetica" w:cs="Helvetica"/>
+          <w:color w:val="000000"/>
+          <w:sz w:val="21"/>
+          <w:szCs w:val="21"/>
+          <w:lang w:eastAsia="en-GB"/>
+        </w:rPr>
+        <w:t xml:space="preserve"> </w:t>
+      </w:r>
+      <w:r>
+        <w:rPr>
+          <w:rFonts w:ascii="Helvetica" w:eastAsia="Times New Roman" w:hAnsi="Helvetica" w:cs="Helvetica"/>
+          <w:color w:val="000000"/>
+          <w:sz w:val="21"/>
+          <w:szCs w:val="21"/>
+          <w:lang w:eastAsia="en-GB"/>
+        </w:rPr>
+        <w:t>model</w:t>
+      </w:r>
+      <w:r>
+        <w:rPr>
+          <w:rFonts w:ascii="Helvetica" w:eastAsia="Times New Roman" w:hAnsi="Helvetica" w:cs="Helvetica"/>
+          <w:color w:val="000000"/>
+          <w:sz w:val="21"/>
+          <w:szCs w:val="21"/>
+          <w:lang w:eastAsia="en-GB"/>
+        </w:rPr>
+        <w:t>s,</w:t>
       </w:r>
       <w:r>
         <w:rPr>
@@ -1228,7 +1433,77 @@
           <w:szCs w:val="21"/>
           <w:lang w:eastAsia="en-GB"/>
         </w:rPr>
-        <w:t>recommendations will be predicted</w:t>
+        <w:t xml:space="preserve">prediction of </w:t>
+      </w:r>
+      <w:r>
+        <w:rPr>
+          <w:rFonts w:ascii="Helvetica" w:eastAsia="Times New Roman" w:hAnsi="Helvetica" w:cs="Helvetica"/>
+          <w:color w:val="000000"/>
+          <w:sz w:val="21"/>
+          <w:szCs w:val="21"/>
+          <w:lang w:eastAsia="en-GB"/>
+        </w:rPr>
+        <w:t xml:space="preserve">recommendations </w:t>
+      </w:r>
+      <w:r>
+        <w:rPr>
+          <w:rFonts w:ascii="Helvetica" w:eastAsia="Times New Roman" w:hAnsi="Helvetica" w:cs="Helvetica"/>
+          <w:color w:val="000000"/>
+          <w:sz w:val="21"/>
+          <w:szCs w:val="21"/>
+          <w:lang w:eastAsia="en-GB"/>
+        </w:rPr>
+        <w:t xml:space="preserve">and finally </w:t>
+      </w:r>
+      <w:r>
+        <w:rPr>
+          <w:rFonts w:ascii="Helvetica" w:eastAsia="Times New Roman" w:hAnsi="Helvetica" w:cs="Helvetica"/>
+          <w:color w:val="000000"/>
+          <w:sz w:val="21"/>
+          <w:szCs w:val="21"/>
+          <w:lang w:eastAsia="en-GB"/>
+        </w:rPr>
+        <w:t xml:space="preserve">4) </w:t>
+      </w:r>
+      <w:r>
+        <w:rPr>
+          <w:rFonts w:ascii="Helvetica" w:eastAsia="Times New Roman" w:hAnsi="Helvetica" w:cs="Helvetica"/>
+          <w:color w:val="000000"/>
+          <w:sz w:val="21"/>
+          <w:szCs w:val="21"/>
+          <w:lang w:eastAsia="en-GB"/>
+        </w:rPr>
+        <w:t xml:space="preserve">analysis/evaluation of </w:t>
+      </w:r>
+      <w:r>
+        <w:rPr>
+          <w:rFonts w:ascii="Helvetica" w:eastAsia="Times New Roman" w:hAnsi="Helvetica" w:cs="Helvetica"/>
+          <w:color w:val="000000"/>
+          <w:sz w:val="21"/>
+          <w:szCs w:val="21"/>
+          <w:lang w:eastAsia="en-GB"/>
+        </w:rPr>
+        <w:t xml:space="preserve">recommendation </w:t>
+      </w:r>
+      <w:r>
+        <w:rPr>
+          <w:rFonts w:ascii="Helvetica" w:eastAsia="Times New Roman" w:hAnsi="Helvetica" w:cs="Helvetica"/>
+          <w:color w:val="000000"/>
+          <w:sz w:val="21"/>
+          <w:szCs w:val="21"/>
+          <w:lang w:eastAsia="en-GB"/>
+        </w:rPr>
+        <w:t xml:space="preserve">inference </w:t>
+      </w:r>
+      <w:r>
+        <w:rPr>
+          <w:rFonts w:ascii="Helvetica" w:eastAsia="Times New Roman" w:hAnsi="Helvetica" w:cs="Helvetica"/>
+          <w:color w:val="000000"/>
+          <w:sz w:val="21"/>
+          <w:szCs w:val="21"/>
+          <w:lang w:eastAsia="en-GB"/>
+        </w:rPr>
+        <w:t>results</w:t>
       </w:r>
       <w:r>
         <w:rPr>
@@ -1248,77 +1523,29 @@
           <w:szCs w:val="21"/>
           <w:lang w:eastAsia="en-GB"/>
         </w:rPr>
-        <w:t xml:space="preserve">and finally </w:t>
-      </w:r>
-      <w:r>
-        <w:rPr>
-          <w:rFonts w:ascii="Helvetica" w:eastAsia="Times New Roman" w:hAnsi="Helvetica" w:cs="Helvetica"/>
-          <w:color w:val="000000"/>
-          <w:sz w:val="21"/>
-          <w:szCs w:val="21"/>
-          <w:lang w:eastAsia="en-GB"/>
-        </w:rPr>
-        <w:t xml:space="preserve">4) recommendation </w:t>
-      </w:r>
-      <w:r>
-        <w:rPr>
-          <w:rFonts w:ascii="Helvetica" w:eastAsia="Times New Roman" w:hAnsi="Helvetica" w:cs="Helvetica"/>
-          <w:color w:val="000000"/>
-          <w:sz w:val="21"/>
-          <w:szCs w:val="21"/>
-          <w:lang w:eastAsia="en-GB"/>
-        </w:rPr>
-        <w:t xml:space="preserve">inference </w:t>
-      </w:r>
-      <w:r>
-        <w:rPr>
-          <w:rFonts w:ascii="Helvetica" w:eastAsia="Times New Roman" w:hAnsi="Helvetica" w:cs="Helvetica"/>
-          <w:color w:val="000000"/>
-          <w:sz w:val="21"/>
-          <w:szCs w:val="21"/>
-          <w:lang w:eastAsia="en-GB"/>
-        </w:rPr>
-        <w:t>results</w:t>
-      </w:r>
-      <w:r>
-        <w:rPr>
-          <w:rFonts w:ascii="Helvetica" w:eastAsia="Times New Roman" w:hAnsi="Helvetica" w:cs="Helvetica"/>
-          <w:color w:val="000000"/>
-          <w:sz w:val="21"/>
-          <w:szCs w:val="21"/>
-          <w:lang w:eastAsia="en-GB"/>
-        </w:rPr>
-        <w:t xml:space="preserve"> </w:t>
-      </w:r>
-      <w:r>
-        <w:rPr>
-          <w:rFonts w:ascii="Helvetica" w:eastAsia="Times New Roman" w:hAnsi="Helvetica" w:cs="Helvetica"/>
-          <w:color w:val="000000"/>
-          <w:sz w:val="21"/>
-          <w:szCs w:val="21"/>
-          <w:lang w:eastAsia="en-GB"/>
-        </w:rPr>
-        <w:t xml:space="preserve">and explainability metrics </w:t>
-      </w:r>
-      <w:r>
-        <w:rPr>
-          <w:rFonts w:ascii="Helvetica" w:eastAsia="Times New Roman" w:hAnsi="Helvetica" w:cs="Helvetica"/>
-          <w:color w:val="000000"/>
-          <w:sz w:val="21"/>
-          <w:szCs w:val="21"/>
-          <w:lang w:eastAsia="en-GB"/>
-        </w:rPr>
-        <w:t>analysed/evaluated</w:t>
-      </w:r>
-      <w:r>
-        <w:rPr>
-          <w:rFonts w:ascii="Helvetica" w:eastAsia="Times New Roman" w:hAnsi="Helvetica" w:cs="Helvetica"/>
-          <w:color w:val="000000"/>
-          <w:sz w:val="21"/>
-          <w:szCs w:val="21"/>
-          <w:lang w:eastAsia="en-GB"/>
-        </w:rPr>
-        <w:t>.</w:t>
+        <w:t xml:space="preserve">and </w:t>
+      </w:r>
+      <w:proofErr w:type="spellStart"/>
+      <w:r>
+        <w:rPr>
+          <w:rFonts w:ascii="Helvetica" w:eastAsia="Times New Roman" w:hAnsi="Helvetica" w:cs="Helvetica"/>
+          <w:color w:val="000000"/>
+          <w:sz w:val="21"/>
+          <w:szCs w:val="21"/>
+          <w:lang w:eastAsia="en-GB"/>
+        </w:rPr>
+        <w:t>explainability</w:t>
+      </w:r>
+      <w:proofErr w:type="spellEnd"/>
+      <w:r>
+        <w:rPr>
+          <w:rFonts w:ascii="Helvetica" w:eastAsia="Times New Roman" w:hAnsi="Helvetica" w:cs="Helvetica"/>
+          <w:color w:val="000000"/>
+          <w:sz w:val="21"/>
+          <w:szCs w:val="21"/>
+          <w:lang w:eastAsia="en-GB"/>
+        </w:rPr>
+        <w:t xml:space="preserve"> metrics.</w:t>
       </w:r>
     </w:p>
     <w:p>
@@ -1369,6 +1596,34 @@
           <w:szCs w:val="21"/>
           <w:lang w:eastAsia="en-GB"/>
         </w:rPr>
+        <w:t>Exploratory data analysis</w:t>
+      </w:r>
+    </w:p>
+    <w:p>
+      <w:pPr>
+        <w:pStyle w:val="ListParagraph"/>
+        <w:numPr>
+          <w:ilvl w:val="0"/>
+          <w:numId w:val="7"/>
+        </w:numPr>
+        <w:shd w:val="clear" w:color="auto" w:fill="FFFFFF"/>
+        <w:spacing w:after="0" w:line="240" w:lineRule="auto"/>
+        <w:rPr>
+          <w:rFonts w:ascii="Helvetica" w:eastAsia="Times New Roman" w:hAnsi="Helvetica" w:cs="Helvetica"/>
+          <w:color w:val="000000"/>
+          <w:sz w:val="21"/>
+          <w:szCs w:val="21"/>
+          <w:lang w:eastAsia="en-GB"/>
+        </w:rPr>
+      </w:pPr>
+      <w:r>
+        <w:rPr>
+          <w:rFonts w:ascii="Helvetica" w:eastAsia="Times New Roman" w:hAnsi="Helvetica" w:cs="Helvetica"/>
+          <w:color w:val="000000"/>
+          <w:sz w:val="21"/>
+          <w:szCs w:val="21"/>
+          <w:lang w:eastAsia="en-GB"/>
+        </w:rPr>
         <w:t>Post-hoc approaches:</w:t>
       </w:r>
     </w:p>
@@ -1599,7 +1854,17 @@
           <w:szCs w:val="21"/>
           <w:lang w:eastAsia="en-GB"/>
         </w:rPr>
-        <w:t xml:space="preserve"> explanation</w:t>
+        <w:t xml:space="preserve"> </w:t>
+      </w:r>
+      <w:r>
+        <w:rPr>
+          <w:rFonts w:ascii="Helvetica" w:eastAsia="Times New Roman" w:hAnsi="Helvetica" w:cs="Helvetica"/>
+          <w:color w:val="000000"/>
+          <w:sz w:val="21"/>
+          <w:szCs w:val="21"/>
+          <w:lang w:eastAsia="en-GB"/>
+        </w:rPr>
+        <w:t>explanation.</w:t>
       </w:r>
     </w:p>
     <w:p>
@@ -1627,8 +1892,9 @@
           <w:szCs w:val="21"/>
           <w:lang w:eastAsia="en-GB"/>
         </w:rPr>
-        <w:t xml:space="preserve">Brief introduction to explainable recommendations using a Knowledge Graph-based </w:t>
-      </w:r>
+        <w:t xml:space="preserve">Brief introduction to explainable recommendations using Knowledge Graph-based </w:t>
+      </w:r>
+      <w:proofErr w:type="gramStart"/>
       <w:r>
         <w:rPr>
           <w:rFonts w:ascii="Helvetica" w:eastAsia="Times New Roman" w:hAnsi="Helvetica" w:cs="Helvetica"/>
@@ -1649,9 +1915,25 @@
         </w:rPr>
         <w:t>l</w:t>
       </w:r>
+      <w:r>
+        <w:rPr>
+          <w:rFonts w:ascii="Helvetica" w:eastAsia="Times New Roman" w:hAnsi="Helvetica" w:cs="Helvetica"/>
+          <w:color w:val="000000"/>
+          <w:sz w:val="21"/>
+          <w:szCs w:val="21"/>
+          <w:lang w:eastAsia="en-GB"/>
+        </w:rPr>
+        <w:t>s</w:t>
+      </w:r>
+      <w:proofErr w:type="gramEnd"/>
     </w:p>
     <w:p>
       <w:pPr>
+        <w:pStyle w:val="ListParagraph"/>
+        <w:numPr>
+          <w:ilvl w:val="0"/>
+          <w:numId w:val="7"/>
+        </w:numPr>
         <w:shd w:val="clear" w:color="auto" w:fill="FFFFFF"/>
         <w:spacing w:after="0" w:line="240" w:lineRule="auto"/>
         <w:rPr>
@@ -1662,6 +1944,16 @@
           <w:lang w:eastAsia="en-GB"/>
         </w:rPr>
       </w:pPr>
+      <w:r>
+        <w:rPr>
+          <w:rFonts w:ascii="Helvetica" w:eastAsia="Times New Roman" w:hAnsi="Helvetica" w:cs="Helvetica"/>
+          <w:color w:val="000000"/>
+          <w:sz w:val="21"/>
+          <w:szCs w:val="21"/>
+          <w:lang w:eastAsia="en-GB"/>
+        </w:rPr>
+        <w:t>Review of the findings and conclusions</w:t>
+      </w:r>
     </w:p>
     <w:p>
       <w:pPr>
@@ -1675,56 +1967,6 @@
           <w:lang w:eastAsia="en-GB"/>
         </w:rPr>
       </w:pPr>
-      <w:r>
-        <w:rPr>
-          <w:rFonts w:ascii="Helvetica" w:eastAsia="Times New Roman" w:hAnsi="Helvetica" w:cs="Helvetica"/>
-          <w:color w:val="000000"/>
-          <w:sz w:val="21"/>
-          <w:szCs w:val="21"/>
-          <w:lang w:eastAsia="en-GB"/>
-        </w:rPr>
-        <w:t xml:space="preserve">The workshop will use </w:t>
-      </w:r>
-      <w:r>
-        <w:rPr>
-          <w:rFonts w:ascii="Helvetica" w:eastAsia="Times New Roman" w:hAnsi="Helvetica" w:cs="Helvetica"/>
-          <w:color w:val="000000"/>
-          <w:sz w:val="21"/>
-          <w:szCs w:val="21"/>
-          <w:lang w:eastAsia="en-GB"/>
-        </w:rPr>
-        <w:t xml:space="preserve">the </w:t>
-      </w:r>
-      <w:r>
-        <w:rPr>
-          <w:rFonts w:ascii="Helvetica" w:eastAsia="Times New Roman" w:hAnsi="Helvetica" w:cs="Helvetica"/>
-          <w:color w:val="000000"/>
-          <w:sz w:val="21"/>
-          <w:szCs w:val="21"/>
-          <w:lang w:eastAsia="en-GB"/>
-        </w:rPr>
-        <w:t xml:space="preserve">open source 100K Movielens dataset provided </w:t>
-      </w:r>
-      <w:r>
-        <w:rPr>
-          <w:rFonts w:ascii="Helvetica" w:eastAsia="Times New Roman" w:hAnsi="Helvetica" w:cs="Helvetica"/>
-          <w:color w:val="000000"/>
-          <w:sz w:val="21"/>
-          <w:szCs w:val="21"/>
-          <w:lang w:eastAsia="en-GB"/>
-        </w:rPr>
-        <w:t>https://grouplens.org/datasets/movielens/</w:t>
-      </w:r>
-      <w:r>
-        <w:rPr>
-          <w:rFonts w:ascii="Helvetica" w:eastAsia="Times New Roman" w:hAnsi="Helvetica" w:cs="Helvetica"/>
-          <w:color w:val="000000"/>
-          <w:sz w:val="21"/>
-          <w:szCs w:val="21"/>
-          <w:lang w:eastAsia="en-GB"/>
-        </w:rPr>
-        <w:t>.</w:t>
-      </w:r>
     </w:p>
     <w:p>
       <w:pPr>
@@ -1746,47 +1988,226 @@
           <w:szCs w:val="21"/>
           <w:lang w:eastAsia="en-GB"/>
         </w:rPr>
-        <w:t>All of the papers, libraries/packages and datasets used in this workshop are open source and will be provide</w:t>
-      </w:r>
-      <w:r>
-        <w:rPr>
-          <w:rFonts w:ascii="Helvetica" w:eastAsia="Times New Roman" w:hAnsi="Helvetica" w:cs="Helvetica"/>
-          <w:color w:val="000000"/>
-          <w:sz w:val="21"/>
-          <w:szCs w:val="21"/>
-          <w:lang w:eastAsia="en-GB"/>
-        </w:rPr>
-        <w:t>d</w:t>
-      </w:r>
-      <w:r>
-        <w:rPr>
-          <w:rFonts w:ascii="Helvetica" w:eastAsia="Times New Roman" w:hAnsi="Helvetica" w:cs="Helvetica"/>
-          <w:color w:val="000000"/>
-          <w:sz w:val="21"/>
-          <w:szCs w:val="21"/>
-          <w:lang w:eastAsia="en-GB"/>
-        </w:rPr>
-        <w:t xml:space="preserve"> in the workshop Git repo</w:t>
-      </w:r>
-      <w:r>
-        <w:rPr>
-          <w:rFonts w:ascii="Helvetica" w:eastAsia="Times New Roman" w:hAnsi="Helvetica" w:cs="Helvetica"/>
-          <w:color w:val="000000"/>
-          <w:sz w:val="21"/>
-          <w:szCs w:val="21"/>
-          <w:lang w:eastAsia="en-GB"/>
-        </w:rPr>
-        <w:t xml:space="preserve"> (which will be provided shortly)</w:t>
-      </w:r>
-      <w:r>
-        <w:rPr>
-          <w:rFonts w:ascii="Helvetica" w:eastAsia="Times New Roman" w:hAnsi="Helvetica" w:cs="Helvetica"/>
-          <w:color w:val="000000"/>
-          <w:sz w:val="21"/>
-          <w:szCs w:val="21"/>
-          <w:lang w:eastAsia="en-GB"/>
-        </w:rPr>
-        <w:t xml:space="preserve">. </w:t>
+        <w:t xml:space="preserve">The workshop will use </w:t>
+      </w:r>
+      <w:r>
+        <w:rPr>
+          <w:rFonts w:ascii="Helvetica" w:eastAsia="Times New Roman" w:hAnsi="Helvetica" w:cs="Helvetica"/>
+          <w:color w:val="000000"/>
+          <w:sz w:val="21"/>
+          <w:szCs w:val="21"/>
+          <w:lang w:eastAsia="en-GB"/>
+        </w:rPr>
+        <w:t xml:space="preserve">the </w:t>
+      </w:r>
+      <w:r>
+        <w:rPr>
+          <w:rFonts w:ascii="Helvetica" w:eastAsia="Times New Roman" w:hAnsi="Helvetica" w:cs="Helvetica"/>
+          <w:color w:val="000000"/>
+          <w:sz w:val="21"/>
+          <w:szCs w:val="21"/>
+          <w:lang w:eastAsia="en-GB"/>
+        </w:rPr>
+        <w:t xml:space="preserve">open source 100K </w:t>
+      </w:r>
+      <w:proofErr w:type="spellStart"/>
+      <w:r>
+        <w:rPr>
+          <w:rFonts w:ascii="Helvetica" w:eastAsia="Times New Roman" w:hAnsi="Helvetica" w:cs="Helvetica"/>
+          <w:color w:val="000000"/>
+          <w:sz w:val="21"/>
+          <w:szCs w:val="21"/>
+          <w:lang w:eastAsia="en-GB"/>
+        </w:rPr>
+        <w:t>Movielens</w:t>
+      </w:r>
+      <w:proofErr w:type="spellEnd"/>
+      <w:r>
+        <w:rPr>
+          <w:rFonts w:ascii="Helvetica" w:eastAsia="Times New Roman" w:hAnsi="Helvetica" w:cs="Helvetica"/>
+          <w:color w:val="000000"/>
+          <w:sz w:val="21"/>
+          <w:szCs w:val="21"/>
+          <w:lang w:eastAsia="en-GB"/>
+        </w:rPr>
+        <w:t xml:space="preserve"> dataset provided </w:t>
+      </w:r>
+      <w:r>
+        <w:rPr>
+          <w:rFonts w:ascii="Helvetica" w:eastAsia="Times New Roman" w:hAnsi="Helvetica" w:cs="Helvetica"/>
+          <w:color w:val="000000"/>
+          <w:sz w:val="21"/>
+          <w:szCs w:val="21"/>
+          <w:lang w:eastAsia="en-GB"/>
+        </w:rPr>
+        <w:t>https://grouplens.org/datasets/movielens/</w:t>
+      </w:r>
+      <w:r>
+        <w:rPr>
+          <w:rFonts w:ascii="Helvetica" w:eastAsia="Times New Roman" w:hAnsi="Helvetica" w:cs="Helvetica"/>
+          <w:color w:val="000000"/>
+          <w:sz w:val="21"/>
+          <w:szCs w:val="21"/>
+          <w:lang w:eastAsia="en-GB"/>
+        </w:rPr>
+        <w:t>.</w:t>
+      </w:r>
+    </w:p>
+    <w:p>
+      <w:pPr>
+        <w:shd w:val="clear" w:color="auto" w:fill="FFFFFF"/>
+        <w:spacing w:after="0" w:line="240" w:lineRule="auto"/>
+        <w:rPr>
+          <w:rFonts w:ascii="Helvetica" w:eastAsia="Times New Roman" w:hAnsi="Helvetica" w:cs="Helvetica"/>
+          <w:color w:val="000000"/>
+          <w:sz w:val="21"/>
+          <w:szCs w:val="21"/>
+          <w:lang w:eastAsia="en-GB"/>
+        </w:rPr>
+      </w:pPr>
+      <w:r>
+        <w:rPr>
+          <w:rFonts w:ascii="Helvetica" w:eastAsia="Times New Roman" w:hAnsi="Helvetica" w:cs="Helvetica"/>
+          <w:color w:val="000000"/>
+          <w:sz w:val="21"/>
+          <w:szCs w:val="21"/>
+          <w:lang w:eastAsia="en-GB"/>
+        </w:rPr>
+        <w:t xml:space="preserve">All of the </w:t>
+      </w:r>
+      <w:r>
+        <w:rPr>
+          <w:rFonts w:ascii="Helvetica" w:eastAsia="Times New Roman" w:hAnsi="Helvetica" w:cs="Helvetica"/>
+          <w:color w:val="000000"/>
+          <w:sz w:val="21"/>
+          <w:szCs w:val="21"/>
+          <w:lang w:eastAsia="en-GB"/>
+        </w:rPr>
+        <w:t xml:space="preserve">python </w:t>
+      </w:r>
+      <w:r>
+        <w:rPr>
+          <w:rFonts w:ascii="Helvetica" w:eastAsia="Times New Roman" w:hAnsi="Helvetica" w:cs="Helvetica"/>
+          <w:color w:val="000000"/>
+          <w:sz w:val="21"/>
+          <w:szCs w:val="21"/>
+          <w:lang w:eastAsia="en-GB"/>
+        </w:rPr>
+        <w:t>libraries/packages</w:t>
+      </w:r>
+      <w:r>
+        <w:rPr>
+          <w:rFonts w:ascii="Helvetica" w:eastAsia="Times New Roman" w:hAnsi="Helvetica" w:cs="Helvetica"/>
+          <w:color w:val="000000"/>
+          <w:sz w:val="21"/>
+          <w:szCs w:val="21"/>
+          <w:lang w:eastAsia="en-GB"/>
+        </w:rPr>
+        <w:t xml:space="preserve"> (requirements.txt)</w:t>
+      </w:r>
+      <w:r>
+        <w:rPr>
+          <w:rFonts w:ascii="Helvetica" w:eastAsia="Times New Roman" w:hAnsi="Helvetica" w:cs="Helvetica"/>
+          <w:color w:val="000000"/>
+          <w:sz w:val="21"/>
+          <w:szCs w:val="21"/>
+          <w:lang w:eastAsia="en-GB"/>
+        </w:rPr>
+        <w:t xml:space="preserve"> and </w:t>
+      </w:r>
+      <w:r>
+        <w:rPr>
+          <w:rFonts w:ascii="Helvetica" w:eastAsia="Times New Roman" w:hAnsi="Helvetica" w:cs="Helvetica"/>
+          <w:color w:val="000000"/>
+          <w:sz w:val="21"/>
+          <w:szCs w:val="21"/>
+          <w:lang w:eastAsia="en-GB"/>
+        </w:rPr>
+        <w:t>reference papers</w:t>
+      </w:r>
+      <w:r>
+        <w:rPr>
+          <w:rFonts w:ascii="Helvetica" w:eastAsia="Times New Roman" w:hAnsi="Helvetica" w:cs="Helvetica"/>
+          <w:color w:val="000000"/>
+          <w:sz w:val="21"/>
+          <w:szCs w:val="21"/>
+          <w:lang w:eastAsia="en-GB"/>
+        </w:rPr>
+        <w:t xml:space="preserve"> used in this workshop are open source and </w:t>
+      </w:r>
+      <w:r>
+        <w:rPr>
+          <w:rFonts w:ascii="Helvetica" w:eastAsia="Times New Roman" w:hAnsi="Helvetica" w:cs="Helvetica"/>
+          <w:color w:val="000000"/>
+          <w:sz w:val="21"/>
+          <w:szCs w:val="21"/>
+          <w:lang w:eastAsia="en-GB"/>
+        </w:rPr>
+        <w:t xml:space="preserve">can be sourced from this </w:t>
+      </w:r>
+      <w:proofErr w:type="spellStart"/>
+      <w:r>
+        <w:rPr>
+          <w:rFonts w:ascii="Helvetica" w:eastAsia="Times New Roman" w:hAnsi="Helvetica" w:cs="Helvetica"/>
+          <w:color w:val="000000"/>
+          <w:sz w:val="21"/>
+          <w:szCs w:val="21"/>
+          <w:lang w:eastAsia="en-GB"/>
+        </w:rPr>
+        <w:t>Git</w:t>
+      </w:r>
+      <w:r>
+        <w:rPr>
+          <w:rFonts w:ascii="Helvetica" w:eastAsia="Times New Roman" w:hAnsi="Helvetica" w:cs="Helvetica"/>
+          <w:color w:val="000000"/>
+          <w:sz w:val="21"/>
+          <w:szCs w:val="21"/>
+          <w:lang w:eastAsia="en-GB"/>
+        </w:rPr>
+        <w:t>hub</w:t>
+      </w:r>
+      <w:proofErr w:type="spellEnd"/>
+      <w:r>
+        <w:rPr>
+          <w:rFonts w:ascii="Helvetica" w:eastAsia="Times New Roman" w:hAnsi="Helvetica" w:cs="Helvetica"/>
+          <w:color w:val="000000"/>
+          <w:sz w:val="21"/>
+          <w:szCs w:val="21"/>
+          <w:lang w:eastAsia="en-GB"/>
+        </w:rPr>
+        <w:t xml:space="preserve"> repo</w:t>
+      </w:r>
+      <w:r>
+        <w:rPr>
+          <w:rFonts w:ascii="Helvetica" w:eastAsia="Times New Roman" w:hAnsi="Helvetica" w:cs="Helvetica"/>
+          <w:color w:val="000000"/>
+          <w:sz w:val="21"/>
+          <w:szCs w:val="21"/>
+          <w:lang w:eastAsia="en-GB"/>
+        </w:rPr>
+        <w:t xml:space="preserve">: </w:t>
+      </w:r>
+      <w:proofErr w:type="gramStart"/>
+      <w:r>
+        <w:rPr>
+          <w:rFonts w:ascii="Helvetica" w:eastAsia="Times New Roman" w:hAnsi="Helvetica" w:cs="Helvetica"/>
+          <w:color w:val="000000"/>
+          <w:sz w:val="21"/>
+          <w:szCs w:val="21"/>
+          <w:lang w:eastAsia="en-GB"/>
+        </w:rPr>
+        <w:t>https://github.com/aidowu1/Hands-on-Intro-to-building-Explainability-for-RecSys</w:t>
+      </w:r>
+      <w:proofErr w:type="gramEnd"/>
+      <w:r>
+        <w:rPr>
+          <w:rFonts w:ascii="Helvetica" w:eastAsia="Times New Roman" w:hAnsi="Helvetica" w:cs="Helvetica"/>
+          <w:color w:val="000000"/>
+          <w:sz w:val="21"/>
+          <w:szCs w:val="21"/>
+          <w:lang w:eastAsia="en-GB"/>
+        </w:rPr>
+        <w:t xml:space="preserve"> </w:t>
       </w:r>
     </w:p>
     <w:p>
@@ -1835,6 +2256,7 @@
           <w:szCs w:val="30"/>
           <w:shd w:val="clear" w:color="auto" w:fill="FFFFFF"/>
         </w:rPr>
+        <w:lastRenderedPageBreak/>
         <w:t>Can your talk be classified into any of the Themes below? </w:t>
       </w:r>
       <w:r>
@@ -1916,8 +2338,19 @@
           <w:szCs w:val="27"/>
           <w:shd w:val="clear" w:color="auto" w:fill="FFFFFF"/>
         </w:rPr>
-        <w:t>Those who are at an intermediate level of understanding and experience with ML</w:t>
-      </w:r>
+        <w:t xml:space="preserve">Those who are at an intermediate level of understanding and experience with </w:t>
+      </w:r>
+      <w:proofErr w:type="gramStart"/>
+      <w:r>
+        <w:rPr>
+          <w:rFonts w:ascii="Helvetica" w:hAnsi="Helvetica" w:cs="Helvetica"/>
+          <w:sz w:val="27"/>
+          <w:szCs w:val="27"/>
+          <w:shd w:val="clear" w:color="auto" w:fill="FFFFFF"/>
+        </w:rPr>
+        <w:t>ML</w:t>
+      </w:r>
+      <w:proofErr w:type="gramEnd"/>
     </w:p>
     <w:sectPr>
       <w:pgSz w:w="11906" w:h="16838"/>
@@ -2964,7 +3397,7 @@
     <w:lsdException w:name="Table Web 2" w:semiHidden="1" w:unhideWhenUsed="1"/>
     <w:lsdException w:name="Table Web 3" w:semiHidden="1" w:unhideWhenUsed="1"/>
     <w:lsdException w:name="Balloon Text" w:semiHidden="1" w:unhideWhenUsed="1"/>
-    <w:lsdException w:name="Table Grid" w:semiHidden="1" w:uiPriority="59" w:unhideWhenUsed="1"/>
+    <w:lsdException w:name="Table Grid" w:uiPriority="59"/>
     <w:lsdException w:name="Table Theme" w:semiHidden="1" w:unhideWhenUsed="1"/>
     <w:lsdException w:name="Placeholder Text" w:semiHidden="1"/>
     <w:lsdException w:name="No Spacing" w:uiPriority="1" w:qFormat="1"/>

</xml_diff>